<commit_message>
media dia 11 sept 2021
</commit_message>
<xml_diff>
--- a/01 DOCUEMENTOS/TRASPASOS ALMACEN 2020.docx
+++ b/01 DOCUEMENTOS/TRASPASOS ALMACEN 2020.docx
@@ -51,17 +51,227 @@
           <w:szCs w:val="40"/>
           <w:highlight w:val="yellow"/>
         </w:rPr>
-        <w:t xml:space="preserve">14 DE Agosto   </w:t>
+        <w:t xml:space="preserve">11 de SEPTIEMBRE  </w:t>
+      </w:r>
+      <w:r>
+        <w:rPr>
+          <w:sz w:val="40"/>
+          <w:szCs w:val="40"/>
+          <w:highlight w:val="yellow"/>
+        </w:rPr>
+        <w:t xml:space="preserve">   2021</w:t>
+      </w:r>
+    </w:p>
+    <w:p>
+      <w:pPr>
+        <w:rPr>
+          <w:sz w:val="40"/>
+          <w:szCs w:val="40"/>
+          <w:highlight w:val="yellow"/>
+        </w:rPr>
+      </w:pPr>
+    </w:p>
+    <w:p>
+      <w:pPr>
+        <w:rPr>
+          <w:sz w:val="40"/>
+          <w:szCs w:val="40"/>
+          <w:highlight w:val="yellow"/>
+        </w:rPr>
+      </w:pPr>
+    </w:p>
+    <w:p>
+      <w:pPr>
+        <w:rPr>
+          <w:sz w:val="40"/>
+          <w:szCs w:val="40"/>
+        </w:rPr>
+      </w:pPr>
+    </w:p>
+    <w:p>
+      <w:pPr>
+        <w:rPr>
+          <w:sz w:val="40"/>
+          <w:szCs w:val="40"/>
+        </w:rPr>
+      </w:pPr>
+      <w:r>
+        <w:rPr>
+          <w:sz w:val="40"/>
+          <w:szCs w:val="40"/>
+        </w:rPr>
+        <w:t xml:space="preserve">DEL </w:t>
+      </w:r>
+      <w:proofErr w:type="gramStart"/>
+      <w:r>
+        <w:rPr>
+          <w:sz w:val="40"/>
+          <w:szCs w:val="40"/>
+        </w:rPr>
+        <w:t>#  787</w:t>
+      </w:r>
+      <w:proofErr w:type="gramEnd"/>
+      <w:r>
+        <w:rPr>
+          <w:sz w:val="40"/>
+          <w:szCs w:val="40"/>
+        </w:rPr>
+        <w:t xml:space="preserve"> X   al     0975 x    AGOSTO</w:t>
+      </w:r>
+      <w:r>
+        <w:rPr>
+          <w:sz w:val="40"/>
+          <w:szCs w:val="40"/>
+        </w:rPr>
+        <w:t xml:space="preserve"> </w:t>
+      </w:r>
+      <w:r>
+        <w:rPr>
+          <w:sz w:val="40"/>
+          <w:szCs w:val="40"/>
+        </w:rPr>
+        <w:t xml:space="preserve"> 2021</w:t>
+      </w:r>
+    </w:p>
+    <w:p>
+      <w:pPr>
+        <w:rPr>
+          <w:sz w:val="40"/>
+          <w:szCs w:val="40"/>
+        </w:rPr>
+      </w:pPr>
+      <w:r>
+        <w:rPr>
+          <w:sz w:val="40"/>
+          <w:szCs w:val="40"/>
+        </w:rPr>
+        <w:t xml:space="preserve">Originales en poder SRA NORMA </w:t>
       </w:r>
       <w:bookmarkStart w:id="0" w:name="_GoBack"/>
       <w:bookmarkEnd w:id="0"/>
-      <w:r>
-        <w:rPr>
-          <w:sz w:val="40"/>
-          <w:szCs w:val="40"/>
-          <w:highlight w:val="yellow"/>
-        </w:rPr>
-        <w:t>2021</w:t>
+    </w:p>
+    <w:p>
+      <w:pPr>
+        <w:rPr>
+          <w:sz w:val="40"/>
+          <w:szCs w:val="40"/>
+        </w:rPr>
+      </w:pPr>
+    </w:p>
+    <w:p>
+      <w:pPr>
+        <w:rPr>
+          <w:sz w:val="40"/>
+          <w:szCs w:val="40"/>
+        </w:rPr>
+      </w:pPr>
+    </w:p>
+    <w:p>
+      <w:pPr>
+        <w:rPr>
+          <w:sz w:val="40"/>
+          <w:szCs w:val="40"/>
+        </w:rPr>
+      </w:pPr>
+    </w:p>
+    <w:p>
+      <w:pPr>
+        <w:rPr>
+          <w:sz w:val="40"/>
+          <w:szCs w:val="40"/>
+        </w:rPr>
+      </w:pPr>
+    </w:p>
+    <w:p>
+      <w:pPr>
+        <w:rPr>
+          <w:sz w:val="40"/>
+          <w:szCs w:val="40"/>
+        </w:rPr>
+      </w:pPr>
+    </w:p>
+    <w:p>
+      <w:pPr>
+        <w:rPr>
+          <w:sz w:val="40"/>
+          <w:szCs w:val="40"/>
+        </w:rPr>
+      </w:pPr>
+    </w:p>
+    <w:p>
+      <w:pPr>
+        <w:rPr>
+          <w:sz w:val="40"/>
+          <w:szCs w:val="40"/>
+        </w:rPr>
+      </w:pPr>
+    </w:p>
+    <w:p>
+      <w:pPr>
+        <w:rPr>
+          <w:sz w:val="40"/>
+          <w:szCs w:val="40"/>
+        </w:rPr>
+      </w:pPr>
+    </w:p>
+    <w:p>
+      <w:pPr>
+        <w:rPr>
+          <w:sz w:val="40"/>
+          <w:szCs w:val="40"/>
+        </w:rPr>
+      </w:pPr>
+    </w:p>
+    <w:p>
+      <w:pPr>
+        <w:rPr>
+          <w:sz w:val="40"/>
+          <w:szCs w:val="40"/>
+          <w:highlight w:val="yellow"/>
+        </w:rPr>
+      </w:pPr>
+      <w:r>
+        <w:rPr>
+          <w:sz w:val="40"/>
+          <w:szCs w:val="40"/>
+          <w:highlight w:val="yellow"/>
+        </w:rPr>
+        <w:t>TRASPASOS DE ALMACEN</w:t>
+      </w:r>
+    </w:p>
+    <w:p>
+      <w:pPr>
+        <w:rPr>
+          <w:sz w:val="40"/>
+          <w:szCs w:val="40"/>
+          <w:highlight w:val="yellow"/>
+        </w:rPr>
+      </w:pPr>
+    </w:p>
+    <w:p>
+      <w:pPr>
+        <w:rPr>
+          <w:sz w:val="40"/>
+          <w:szCs w:val="40"/>
+          <w:highlight w:val="yellow"/>
+        </w:rPr>
+      </w:pPr>
+    </w:p>
+    <w:p>
+      <w:pPr>
+        <w:rPr>
+          <w:sz w:val="40"/>
+          <w:szCs w:val="40"/>
+          <w:highlight w:val="yellow"/>
+        </w:rPr>
+      </w:pPr>
+      <w:r>
+        <w:rPr>
+          <w:sz w:val="40"/>
+          <w:szCs w:val="40"/>
+          <w:highlight w:val="yellow"/>
+        </w:rPr>
+        <w:t>14 DE Agosto   2021</w:t>
       </w:r>
     </w:p>
     <w:p>
@@ -284,6 +494,7 @@
           <w:szCs w:val="40"/>
           <w:highlight w:val="yellow"/>
         </w:rPr>
+        <w:lastRenderedPageBreak/>
         <w:t>TRASPASOS DE ALMACEN</w:t>
       </w:r>
     </w:p>
@@ -853,7 +1064,865 @@
           <w:szCs w:val="40"/>
           <w:highlight w:val="yellow"/>
         </w:rPr>
+        <w:t>ORIGINALES :</w:t>
+      </w:r>
+      <w:proofErr w:type="gramEnd"/>
+      <w:r>
+        <w:rPr>
+          <w:sz w:val="40"/>
+          <w:szCs w:val="40"/>
+        </w:rPr>
+        <w:t xml:space="preserve">   EN PODER DE LA SRA NORMA</w:t>
+      </w:r>
+    </w:p>
+    <w:p>
+      <w:pPr>
+        <w:rPr>
+          <w:sz w:val="40"/>
+          <w:szCs w:val="40"/>
+        </w:rPr>
+      </w:pPr>
+    </w:p>
+    <w:p>
+      <w:pPr>
+        <w:rPr>
+          <w:sz w:val="40"/>
+          <w:szCs w:val="40"/>
+        </w:rPr>
+      </w:pPr>
+    </w:p>
+    <w:p>
+      <w:pPr>
+        <w:rPr>
+          <w:sz w:val="40"/>
+          <w:szCs w:val="40"/>
+        </w:rPr>
+      </w:pPr>
+    </w:p>
+    <w:p>
+      <w:pPr>
+        <w:rPr>
+          <w:sz w:val="40"/>
+          <w:szCs w:val="40"/>
+        </w:rPr>
+      </w:pPr>
+    </w:p>
+    <w:p>
+      <w:pPr>
+        <w:rPr>
+          <w:sz w:val="40"/>
+          <w:szCs w:val="40"/>
+        </w:rPr>
+      </w:pPr>
+    </w:p>
+    <w:p>
+      <w:pPr>
+        <w:rPr>
+          <w:sz w:val="40"/>
+          <w:szCs w:val="40"/>
+        </w:rPr>
+      </w:pPr>
+    </w:p>
+    <w:p>
+      <w:pPr>
+        <w:rPr>
+          <w:sz w:val="40"/>
+          <w:szCs w:val="40"/>
+          <w:highlight w:val="yellow"/>
+        </w:rPr>
+      </w:pPr>
+      <w:r>
+        <w:rPr>
+          <w:sz w:val="40"/>
+          <w:szCs w:val="40"/>
+          <w:highlight w:val="yellow"/>
+        </w:rPr>
+        <w:t>TRASPASOS DE ALMACEN</w:t>
+      </w:r>
+    </w:p>
+    <w:p>
+      <w:pPr>
+        <w:rPr>
+          <w:sz w:val="40"/>
+          <w:szCs w:val="40"/>
+          <w:highlight w:val="yellow"/>
+        </w:rPr>
+      </w:pPr>
+    </w:p>
+    <w:p>
+      <w:pPr>
+        <w:rPr>
+          <w:sz w:val="40"/>
+          <w:szCs w:val="40"/>
+        </w:rPr>
+      </w:pPr>
+      <w:r>
+        <w:rPr>
+          <w:sz w:val="40"/>
+          <w:szCs w:val="40"/>
+        </w:rPr>
+        <w:t>25 MARZO 2021</w:t>
+      </w:r>
+    </w:p>
+    <w:p>
+      <w:pPr>
+        <w:rPr>
+          <w:sz w:val="40"/>
+          <w:szCs w:val="40"/>
+        </w:rPr>
+      </w:pPr>
+    </w:p>
+    <w:p>
+      <w:pPr>
+        <w:rPr>
+          <w:sz w:val="40"/>
+          <w:szCs w:val="40"/>
+        </w:rPr>
+      </w:pPr>
+    </w:p>
+    <w:p>
+      <w:pPr>
+        <w:rPr>
+          <w:sz w:val="40"/>
+          <w:szCs w:val="40"/>
+          <w:highlight w:val="yellow"/>
+        </w:rPr>
+      </w:pPr>
+      <w:r>
+        <w:rPr>
+          <w:sz w:val="40"/>
+          <w:szCs w:val="40"/>
+        </w:rPr>
+        <w:t>ORIGI</w:t>
+      </w:r>
+      <w:r>
+        <w:rPr>
+          <w:sz w:val="40"/>
+          <w:szCs w:val="40"/>
+        </w:rPr>
+        <w:t>NAL</w:t>
+      </w:r>
+      <w:r>
+        <w:rPr>
+          <w:sz w:val="40"/>
+          <w:szCs w:val="40"/>
+        </w:rPr>
+        <w:t>ES</w:t>
+      </w:r>
+      <w:r>
+        <w:rPr>
+          <w:sz w:val="40"/>
+          <w:szCs w:val="40"/>
+          <w:highlight w:val="yellow"/>
+        </w:rPr>
+        <w:t xml:space="preserve"> </w:t>
+      </w:r>
+    </w:p>
+    <w:p>
+      <w:pPr>
+        <w:rPr>
+          <w:sz w:val="40"/>
+          <w:szCs w:val="40"/>
+          <w:highlight w:val="yellow"/>
+        </w:rPr>
+      </w:pPr>
+    </w:p>
+    <w:p>
+      <w:pPr>
+        <w:rPr>
+          <w:sz w:val="40"/>
+          <w:szCs w:val="40"/>
+          <w:highlight w:val="yellow"/>
+        </w:rPr>
+      </w:pPr>
+    </w:p>
+    <w:p>
+      <w:pPr>
+        <w:rPr>
+          <w:sz w:val="40"/>
+          <w:szCs w:val="40"/>
+        </w:rPr>
+      </w:pPr>
+      <w:r>
+        <w:rPr>
+          <w:sz w:val="40"/>
+          <w:szCs w:val="40"/>
+        </w:rPr>
+        <w:t xml:space="preserve">DEL   </w:t>
+      </w:r>
+      <w:proofErr w:type="gramStart"/>
+      <w:r>
+        <w:rPr>
+          <w:sz w:val="40"/>
+          <w:szCs w:val="40"/>
+        </w:rPr>
+        <w:t>6  Enero</w:t>
+      </w:r>
+      <w:proofErr w:type="gramEnd"/>
+      <w:r>
+        <w:rPr>
+          <w:sz w:val="40"/>
+          <w:szCs w:val="40"/>
+        </w:rPr>
+        <w:t xml:space="preserve">  al   2   Febrero 2021</w:t>
+      </w:r>
+    </w:p>
+    <w:p>
+      <w:pPr>
+        <w:rPr>
+          <w:sz w:val="40"/>
+          <w:szCs w:val="40"/>
+        </w:rPr>
+      </w:pPr>
+    </w:p>
+    <w:p>
+      <w:pPr>
+        <w:rPr>
+          <w:sz w:val="40"/>
+          <w:szCs w:val="40"/>
+        </w:rPr>
+      </w:pPr>
+      <w:r>
+        <w:rPr>
+          <w:sz w:val="40"/>
+          <w:szCs w:val="40"/>
+        </w:rPr>
+        <w:t>#  0480 W   al     0629 W</w:t>
+      </w:r>
+    </w:p>
+    <w:p>
+      <w:pPr>
+        <w:rPr>
+          <w:sz w:val="40"/>
+          <w:szCs w:val="40"/>
+        </w:rPr>
+      </w:pPr>
+    </w:p>
+    <w:p>
+      <w:pPr>
+        <w:rPr>
+          <w:sz w:val="40"/>
+          <w:szCs w:val="40"/>
+        </w:rPr>
+      </w:pPr>
+      <w:proofErr w:type="gramStart"/>
+      <w:r>
+        <w:rPr>
+          <w:sz w:val="40"/>
+          <w:szCs w:val="40"/>
+          <w:highlight w:val="yellow"/>
+        </w:rPr>
+        <w:t>ORIGINALES :</w:t>
+      </w:r>
+      <w:proofErr w:type="gramEnd"/>
+      <w:r>
+        <w:rPr>
+          <w:sz w:val="40"/>
+          <w:szCs w:val="40"/>
+        </w:rPr>
+        <w:t xml:space="preserve">   EN PODER DE LA SRA NORMA</w:t>
+      </w:r>
+    </w:p>
+    <w:p>
+      <w:pPr>
+        <w:rPr>
+          <w:sz w:val="40"/>
+          <w:szCs w:val="40"/>
+        </w:rPr>
+      </w:pPr>
+    </w:p>
+    <w:p>
+      <w:pPr>
+        <w:rPr>
+          <w:sz w:val="40"/>
+          <w:szCs w:val="40"/>
+        </w:rPr>
+      </w:pPr>
+    </w:p>
+    <w:p>
+      <w:pPr>
+        <w:rPr>
+          <w:sz w:val="40"/>
+          <w:szCs w:val="40"/>
+        </w:rPr>
+      </w:pPr>
+    </w:p>
+    <w:p>
+      <w:pPr>
+        <w:rPr>
+          <w:sz w:val="40"/>
+          <w:szCs w:val="40"/>
+        </w:rPr>
+      </w:pPr>
+    </w:p>
+    <w:p>
+      <w:pPr>
+        <w:rPr>
+          <w:sz w:val="40"/>
+          <w:szCs w:val="40"/>
+        </w:rPr>
+      </w:pPr>
+    </w:p>
+    <w:p>
+      <w:pPr>
+        <w:rPr>
+          <w:sz w:val="40"/>
+          <w:szCs w:val="40"/>
+        </w:rPr>
+      </w:pPr>
+    </w:p>
+    <w:p>
+      <w:pPr>
+        <w:rPr>
+          <w:sz w:val="40"/>
+          <w:szCs w:val="40"/>
+          <w:highlight w:val="yellow"/>
+        </w:rPr>
+      </w:pPr>
+    </w:p>
+    <w:p>
+      <w:pPr>
+        <w:rPr>
+          <w:sz w:val="40"/>
+          <w:szCs w:val="40"/>
+          <w:highlight w:val="yellow"/>
+        </w:rPr>
+      </w:pPr>
+    </w:p>
+    <w:p>
+      <w:pPr>
+        <w:rPr>
+          <w:sz w:val="40"/>
+          <w:szCs w:val="40"/>
+        </w:rPr>
+      </w:pPr>
+      <w:r>
+        <w:rPr>
+          <w:sz w:val="40"/>
+          <w:szCs w:val="40"/>
+          <w:highlight w:val="yellow"/>
+        </w:rPr>
+        <w:t>TRASPASOS DE ALMACEN</w:t>
+      </w:r>
+    </w:p>
+    <w:p>
+      <w:pPr>
+        <w:rPr>
+          <w:sz w:val="40"/>
+          <w:szCs w:val="40"/>
+        </w:rPr>
+      </w:pPr>
+      <w:r>
+        <w:rPr>
+          <w:sz w:val="40"/>
+          <w:szCs w:val="40"/>
+        </w:rPr>
+        <w:t>20 ENERO 2021</w:t>
+      </w:r>
+    </w:p>
+    <w:p>
+      <w:pPr>
+        <w:rPr>
+          <w:sz w:val="40"/>
+          <w:szCs w:val="40"/>
+        </w:rPr>
+      </w:pPr>
+    </w:p>
+    <w:p>
+      <w:pPr>
+        <w:rPr>
+          <w:sz w:val="40"/>
+          <w:szCs w:val="40"/>
+        </w:rPr>
+      </w:pPr>
+    </w:p>
+    <w:p>
+      <w:pPr>
+        <w:rPr>
+          <w:sz w:val="40"/>
+          <w:szCs w:val="40"/>
+        </w:rPr>
+      </w:pPr>
+      <w:r>
+        <w:rPr>
+          <w:sz w:val="40"/>
+          <w:szCs w:val="40"/>
+        </w:rPr>
+        <w:t>ORIGINALES</w:t>
+      </w:r>
+    </w:p>
+    <w:p>
+      <w:pPr>
+        <w:rPr>
+          <w:sz w:val="40"/>
+          <w:szCs w:val="40"/>
+        </w:rPr>
+      </w:pPr>
+    </w:p>
+    <w:p>
+      <w:pPr>
+        <w:rPr>
+          <w:sz w:val="40"/>
+          <w:szCs w:val="40"/>
+        </w:rPr>
+      </w:pPr>
+      <w:r>
+        <w:rPr>
+          <w:sz w:val="40"/>
+          <w:szCs w:val="40"/>
+        </w:rPr>
+        <w:t xml:space="preserve">06 OCTUBRE  2020    </w:t>
+      </w:r>
+      <w:proofErr w:type="gramStart"/>
+      <w:r>
+        <w:rPr>
+          <w:sz w:val="40"/>
+          <w:szCs w:val="40"/>
+        </w:rPr>
+        <w:t>#  913</w:t>
+      </w:r>
+      <w:proofErr w:type="gramEnd"/>
+      <w:r>
+        <w:rPr>
+          <w:sz w:val="40"/>
+          <w:szCs w:val="40"/>
+        </w:rPr>
+        <w:t>-V   AL   0076-W---31 Octubre 2020</w:t>
+      </w:r>
+    </w:p>
+    <w:p>
+      <w:pPr>
+        <w:rPr>
+          <w:sz w:val="40"/>
+          <w:szCs w:val="40"/>
+        </w:rPr>
+      </w:pPr>
+    </w:p>
+    <w:p>
+      <w:pPr>
+        <w:rPr>
+          <w:sz w:val="40"/>
+          <w:szCs w:val="40"/>
+        </w:rPr>
+      </w:pPr>
+      <w:r>
+        <w:rPr>
+          <w:sz w:val="40"/>
+          <w:szCs w:val="40"/>
+        </w:rPr>
+        <w:t xml:space="preserve">02 NOVIEMBRE 2020   </w:t>
+      </w:r>
+      <w:proofErr w:type="gramStart"/>
+      <w:r>
+        <w:rPr>
+          <w:sz w:val="40"/>
+          <w:szCs w:val="40"/>
+        </w:rPr>
+        <w:t>#  0077</w:t>
+      </w:r>
+      <w:proofErr w:type="gramEnd"/>
+      <w:r>
+        <w:rPr>
+          <w:sz w:val="40"/>
+          <w:szCs w:val="40"/>
+        </w:rPr>
+        <w:t>W  al  0274 W---07-Diciembre 2020</w:t>
+      </w:r>
+    </w:p>
+    <w:p>
+      <w:pPr>
+        <w:rPr>
+          <w:sz w:val="40"/>
+          <w:szCs w:val="40"/>
+        </w:rPr>
+      </w:pPr>
+    </w:p>
+    <w:p>
+      <w:pPr>
+        <w:rPr>
+          <w:sz w:val="40"/>
+          <w:szCs w:val="40"/>
+        </w:rPr>
+      </w:pPr>
+      <w:r>
+        <w:rPr>
+          <w:sz w:val="40"/>
+          <w:szCs w:val="40"/>
+        </w:rPr>
+        <w:t xml:space="preserve">08 Diciembre </w:t>
+      </w:r>
+      <w:proofErr w:type="gramStart"/>
+      <w:r>
+        <w:rPr>
+          <w:sz w:val="40"/>
+          <w:szCs w:val="40"/>
+        </w:rPr>
+        <w:t>2020  #</w:t>
+      </w:r>
+      <w:proofErr w:type="gramEnd"/>
+      <w:r>
+        <w:rPr>
+          <w:sz w:val="40"/>
+          <w:szCs w:val="40"/>
+        </w:rPr>
+        <w:t xml:space="preserve">  0275 W   al   0479 W-----05-Enero 2021</w:t>
+      </w:r>
+    </w:p>
+    <w:p>
+      <w:pPr>
+        <w:rPr>
+          <w:sz w:val="40"/>
+          <w:szCs w:val="40"/>
+        </w:rPr>
+      </w:pPr>
+    </w:p>
+    <w:p>
+      <w:pPr>
+        <w:rPr>
+          <w:sz w:val="40"/>
+          <w:szCs w:val="40"/>
+        </w:rPr>
+      </w:pPr>
+      <w:proofErr w:type="gramStart"/>
+      <w:r>
+        <w:rPr>
+          <w:sz w:val="40"/>
+          <w:szCs w:val="40"/>
+          <w:highlight w:val="yellow"/>
+        </w:rPr>
+        <w:t>ORIGINALES :</w:t>
+      </w:r>
+      <w:proofErr w:type="gramEnd"/>
+      <w:r>
+        <w:rPr>
+          <w:sz w:val="40"/>
+          <w:szCs w:val="40"/>
+        </w:rPr>
+        <w:t xml:space="preserve">   EN PODER DE LA SRA NORMA</w:t>
+      </w:r>
+    </w:p>
+    <w:p>
+      <w:pPr>
+        <w:rPr>
+          <w:sz w:val="40"/>
+          <w:szCs w:val="40"/>
+        </w:rPr>
+      </w:pPr>
+    </w:p>
+    <w:p>
+      <w:pPr>
+        <w:rPr>
+          <w:sz w:val="40"/>
+          <w:szCs w:val="40"/>
+        </w:rPr>
+      </w:pPr>
+    </w:p>
+    <w:p>
+      <w:pPr>
+        <w:rPr>
+          <w:sz w:val="40"/>
+          <w:szCs w:val="40"/>
+        </w:rPr>
+      </w:pPr>
+    </w:p>
+    <w:p>
+      <w:pPr>
+        <w:rPr>
+          <w:sz w:val="40"/>
+          <w:szCs w:val="40"/>
+        </w:rPr>
+      </w:pPr>
+    </w:p>
+    <w:p>
+      <w:pPr>
+        <w:rPr>
+          <w:sz w:val="40"/>
+          <w:szCs w:val="40"/>
+        </w:rPr>
+      </w:pPr>
+      <w:r>
+        <w:rPr>
+          <w:sz w:val="40"/>
+          <w:szCs w:val="40"/>
+          <w:highlight w:val="yellow"/>
+        </w:rPr>
+        <w:t>T</w:t>
+      </w:r>
+      <w:r>
+        <w:rPr>
+          <w:sz w:val="40"/>
+          <w:szCs w:val="40"/>
+          <w:highlight w:val="yellow"/>
+        </w:rPr>
+        <w:t>RASPASOS DE ALMACEN</w:t>
+      </w:r>
+    </w:p>
+    <w:p>
+      <w:pPr>
+        <w:rPr>
+          <w:sz w:val="40"/>
+          <w:szCs w:val="40"/>
+        </w:rPr>
+      </w:pPr>
+      <w:r>
+        <w:rPr>
+          <w:sz w:val="40"/>
+          <w:szCs w:val="40"/>
+        </w:rPr>
+        <w:t xml:space="preserve">19 </w:t>
+      </w:r>
+      <w:proofErr w:type="gramStart"/>
+      <w:r>
+        <w:rPr>
+          <w:sz w:val="40"/>
+          <w:szCs w:val="40"/>
+        </w:rPr>
+        <w:t>Diciembre  2020</w:t>
+      </w:r>
+      <w:proofErr w:type="gramEnd"/>
+    </w:p>
+    <w:p>
+      <w:pPr>
+        <w:rPr>
+          <w:sz w:val="40"/>
+          <w:szCs w:val="40"/>
+        </w:rPr>
+      </w:pPr>
+    </w:p>
+    <w:p>
+      <w:pPr>
+        <w:rPr>
+          <w:sz w:val="40"/>
+          <w:szCs w:val="40"/>
+        </w:rPr>
+      </w:pPr>
+    </w:p>
+    <w:p>
+      <w:pPr>
+        <w:rPr>
+          <w:sz w:val="40"/>
+          <w:szCs w:val="40"/>
+        </w:rPr>
+      </w:pPr>
+    </w:p>
+    <w:p>
+      <w:pPr>
+        <w:rPr>
+          <w:sz w:val="40"/>
+          <w:szCs w:val="40"/>
+        </w:rPr>
+      </w:pPr>
+      <w:r>
+        <w:rPr>
+          <w:sz w:val="40"/>
+          <w:szCs w:val="40"/>
+        </w:rPr>
+        <w:t>ORIGINALES</w:t>
+      </w:r>
+    </w:p>
+    <w:p>
+      <w:pPr>
+        <w:rPr>
+          <w:sz w:val="40"/>
+          <w:szCs w:val="40"/>
+        </w:rPr>
+      </w:pPr>
+    </w:p>
+    <w:p>
+      <w:pPr>
+        <w:rPr>
+          <w:sz w:val="40"/>
+          <w:szCs w:val="40"/>
+        </w:rPr>
+      </w:pPr>
+      <w:r>
+        <w:rPr>
+          <w:sz w:val="40"/>
+          <w:szCs w:val="40"/>
+        </w:rPr>
+        <w:t xml:space="preserve">31 DE </w:t>
+      </w:r>
+      <w:proofErr w:type="gramStart"/>
+      <w:r>
+        <w:rPr>
+          <w:sz w:val="40"/>
+          <w:szCs w:val="40"/>
+        </w:rPr>
+        <w:t>AGOSTO  #</w:t>
+      </w:r>
+      <w:proofErr w:type="gramEnd"/>
+      <w:r>
+        <w:rPr>
+          <w:sz w:val="40"/>
+          <w:szCs w:val="40"/>
+        </w:rPr>
+        <w:t xml:space="preserve">  670-V   AL   676-V</w:t>
+      </w:r>
+    </w:p>
+    <w:p>
+      <w:pPr>
+        <w:rPr>
+          <w:sz w:val="40"/>
+          <w:szCs w:val="40"/>
+        </w:rPr>
+      </w:pPr>
+    </w:p>
+    <w:p>
+      <w:pPr>
+        <w:rPr>
+          <w:sz w:val="40"/>
+          <w:szCs w:val="40"/>
+        </w:rPr>
+      </w:pPr>
+      <w:r>
+        <w:rPr>
+          <w:sz w:val="40"/>
+          <w:szCs w:val="40"/>
+        </w:rPr>
+        <w:t xml:space="preserve">1 DE </w:t>
+      </w:r>
+      <w:proofErr w:type="gramStart"/>
+      <w:r>
+        <w:rPr>
+          <w:sz w:val="40"/>
+          <w:szCs w:val="40"/>
+        </w:rPr>
+        <w:t>SEPTIEMBRE  #</w:t>
+      </w:r>
+      <w:proofErr w:type="gramEnd"/>
+      <w:r>
+        <w:rPr>
+          <w:sz w:val="40"/>
+          <w:szCs w:val="40"/>
+        </w:rPr>
+        <w:t xml:space="preserve">  677-V   al   </w:t>
+      </w:r>
+    </w:p>
+    <w:p>
+      <w:pPr>
+        <w:rPr>
+          <w:sz w:val="40"/>
+          <w:szCs w:val="40"/>
+        </w:rPr>
+      </w:pPr>
+      <w:r>
+        <w:rPr>
+          <w:sz w:val="40"/>
+          <w:szCs w:val="40"/>
+        </w:rPr>
         <w:lastRenderedPageBreak/>
+        <w:t xml:space="preserve">30 </w:t>
+      </w:r>
+      <w:proofErr w:type="gramStart"/>
+      <w:r>
+        <w:rPr>
+          <w:sz w:val="40"/>
+          <w:szCs w:val="40"/>
+        </w:rPr>
+        <w:t>SEPTIEMBRE  #</w:t>
+      </w:r>
+      <w:proofErr w:type="gramEnd"/>
+      <w:r>
+        <w:rPr>
+          <w:sz w:val="40"/>
+          <w:szCs w:val="40"/>
+        </w:rPr>
+        <w:t xml:space="preserve">  880-V</w:t>
+      </w:r>
+    </w:p>
+    <w:p>
+      <w:pPr>
+        <w:rPr>
+          <w:sz w:val="40"/>
+          <w:szCs w:val="40"/>
+        </w:rPr>
+      </w:pPr>
+    </w:p>
+    <w:p>
+      <w:pPr>
+        <w:rPr>
+          <w:sz w:val="40"/>
+          <w:szCs w:val="40"/>
+        </w:rPr>
+      </w:pPr>
+      <w:r>
+        <w:rPr>
+          <w:sz w:val="40"/>
+          <w:szCs w:val="40"/>
+        </w:rPr>
+        <w:t xml:space="preserve">1 OCTUBRE   2020     </w:t>
+      </w:r>
+      <w:proofErr w:type="gramStart"/>
+      <w:r>
+        <w:rPr>
+          <w:sz w:val="40"/>
+          <w:szCs w:val="40"/>
+        </w:rPr>
+        <w:t>#  881</w:t>
+      </w:r>
+      <w:proofErr w:type="gramEnd"/>
+      <w:r>
+        <w:rPr>
+          <w:sz w:val="40"/>
+          <w:szCs w:val="40"/>
+        </w:rPr>
+        <w:t>-V   al</w:t>
+      </w:r>
+    </w:p>
+    <w:p>
+      <w:pPr>
+        <w:rPr>
+          <w:sz w:val="40"/>
+          <w:szCs w:val="40"/>
+        </w:rPr>
+      </w:pPr>
+    </w:p>
+    <w:p>
+      <w:pPr>
+        <w:rPr>
+          <w:sz w:val="40"/>
+          <w:szCs w:val="40"/>
+        </w:rPr>
+      </w:pPr>
+      <w:proofErr w:type="gramStart"/>
+      <w:r>
+        <w:rPr>
+          <w:sz w:val="40"/>
+          <w:szCs w:val="40"/>
+        </w:rPr>
+        <w:t>5  OCTUBRE</w:t>
+      </w:r>
+      <w:proofErr w:type="gramEnd"/>
+      <w:r>
+        <w:rPr>
+          <w:sz w:val="40"/>
+          <w:szCs w:val="40"/>
+        </w:rPr>
+        <w:t xml:space="preserve">  2020    #  912-V</w:t>
+      </w:r>
+    </w:p>
+    <w:p>
+      <w:pPr>
+        <w:rPr>
+          <w:sz w:val="40"/>
+          <w:szCs w:val="40"/>
+        </w:rPr>
+      </w:pPr>
+    </w:p>
+    <w:p>
+      <w:pPr>
+        <w:rPr>
+          <w:sz w:val="40"/>
+          <w:szCs w:val="40"/>
+        </w:rPr>
+      </w:pPr>
+      <w:proofErr w:type="gramStart"/>
+      <w:r>
+        <w:rPr>
+          <w:sz w:val="40"/>
+          <w:szCs w:val="40"/>
+          <w:highlight w:val="yellow"/>
+        </w:rPr>
         <w:t>ORIGINALES :</w:t>
       </w:r>
       <w:proofErr w:type="gramEnd"/>
@@ -918,7 +1987,14 @@
         <w:rPr>
           <w:sz w:val="40"/>
           <w:szCs w:val="40"/>
-          <w:highlight w:val="yellow"/>
+        </w:rPr>
+      </w:pPr>
+    </w:p>
+    <w:p>
+      <w:pPr>
+        <w:rPr>
+          <w:sz w:val="40"/>
+          <w:szCs w:val="40"/>
         </w:rPr>
       </w:pPr>
       <w:r>
@@ -935,75 +2011,267 @@
         <w:rPr>
           <w:sz w:val="40"/>
           <w:szCs w:val="40"/>
-          <w:highlight w:val="yellow"/>
-        </w:rPr>
-      </w:pPr>
-    </w:p>
-    <w:p>
-      <w:pPr>
-        <w:rPr>
-          <w:sz w:val="40"/>
-          <w:szCs w:val="40"/>
-        </w:rPr>
-      </w:pPr>
-      <w:r>
-        <w:rPr>
-          <w:sz w:val="40"/>
-          <w:szCs w:val="40"/>
-        </w:rPr>
-        <w:t>25 MARZO 2021</w:t>
-      </w:r>
-    </w:p>
-    <w:p>
-      <w:pPr>
-        <w:rPr>
-          <w:sz w:val="40"/>
-          <w:szCs w:val="40"/>
-        </w:rPr>
-      </w:pPr>
-    </w:p>
-    <w:p>
-      <w:pPr>
-        <w:rPr>
-          <w:sz w:val="40"/>
-          <w:szCs w:val="40"/>
-        </w:rPr>
-      </w:pPr>
-    </w:p>
-    <w:p>
-      <w:pPr>
-        <w:rPr>
-          <w:sz w:val="40"/>
-          <w:szCs w:val="40"/>
-          <w:highlight w:val="yellow"/>
-        </w:rPr>
-      </w:pPr>
-      <w:r>
-        <w:rPr>
-          <w:sz w:val="40"/>
-          <w:szCs w:val="40"/>
-        </w:rPr>
-        <w:t>ORIGI</w:t>
-      </w:r>
-      <w:r>
-        <w:rPr>
-          <w:sz w:val="40"/>
-          <w:szCs w:val="40"/>
-        </w:rPr>
-        <w:t>NAL</w:t>
-      </w:r>
-      <w:r>
-        <w:rPr>
-          <w:sz w:val="40"/>
-          <w:szCs w:val="40"/>
-        </w:rPr>
-        <w:t>ES</w:t>
-      </w:r>
-      <w:r>
-        <w:rPr>
-          <w:sz w:val="40"/>
-          <w:szCs w:val="40"/>
-          <w:highlight w:val="yellow"/>
+        </w:rPr>
+      </w:pPr>
+    </w:p>
+    <w:p>
+      <w:pPr>
+        <w:rPr>
+          <w:sz w:val="40"/>
+          <w:szCs w:val="40"/>
+        </w:rPr>
+      </w:pPr>
+    </w:p>
+    <w:p>
+      <w:pPr>
+        <w:rPr>
+          <w:sz w:val="40"/>
+          <w:szCs w:val="40"/>
+        </w:rPr>
+      </w:pPr>
+    </w:p>
+    <w:p>
+      <w:pPr>
+        <w:rPr>
+          <w:sz w:val="40"/>
+          <w:szCs w:val="40"/>
+        </w:rPr>
+      </w:pPr>
+    </w:p>
+    <w:p>
+      <w:pPr>
+        <w:rPr>
+          <w:sz w:val="40"/>
+          <w:szCs w:val="40"/>
+        </w:rPr>
+      </w:pPr>
+      <w:r>
+        <w:rPr>
+          <w:sz w:val="40"/>
+          <w:szCs w:val="40"/>
+        </w:rPr>
+        <w:lastRenderedPageBreak/>
+        <w:t>ORIGINALES</w:t>
+      </w:r>
+    </w:p>
+    <w:p>
+      <w:pPr>
+        <w:rPr>
+          <w:sz w:val="40"/>
+          <w:szCs w:val="40"/>
+        </w:rPr>
+      </w:pPr>
+    </w:p>
+    <w:p>
+      <w:pPr>
+        <w:rPr>
+          <w:sz w:val="40"/>
+          <w:szCs w:val="40"/>
+        </w:rPr>
+      </w:pPr>
+      <w:r>
+        <w:rPr>
+          <w:sz w:val="40"/>
+          <w:szCs w:val="40"/>
+        </w:rPr>
+        <w:t xml:space="preserve">4 DE </w:t>
+      </w:r>
+      <w:proofErr w:type="gramStart"/>
+      <w:r>
+        <w:rPr>
+          <w:sz w:val="40"/>
+          <w:szCs w:val="40"/>
+        </w:rPr>
+        <w:t>AGOSTO  #</w:t>
+      </w:r>
+      <w:proofErr w:type="gramEnd"/>
+      <w:r>
+        <w:rPr>
+          <w:sz w:val="40"/>
+          <w:szCs w:val="40"/>
+        </w:rPr>
+        <w:t xml:space="preserve">  551-V   AL   669-V</w:t>
+      </w:r>
+    </w:p>
+    <w:p>
+      <w:pPr>
+        <w:rPr>
+          <w:sz w:val="40"/>
+          <w:szCs w:val="40"/>
+        </w:rPr>
+      </w:pPr>
+    </w:p>
+    <w:p>
+      <w:pPr>
+        <w:rPr>
+          <w:sz w:val="40"/>
+          <w:szCs w:val="40"/>
+        </w:rPr>
+      </w:pPr>
+    </w:p>
+    <w:p>
+      <w:pPr>
+        <w:rPr>
+          <w:sz w:val="40"/>
+          <w:szCs w:val="40"/>
+        </w:rPr>
+      </w:pPr>
+    </w:p>
+    <w:p>
+      <w:pPr>
+        <w:rPr>
+          <w:sz w:val="40"/>
+          <w:szCs w:val="40"/>
+        </w:rPr>
+      </w:pPr>
+      <w:proofErr w:type="gramStart"/>
+      <w:r>
+        <w:rPr>
+          <w:sz w:val="40"/>
+          <w:szCs w:val="40"/>
+          <w:highlight w:val="yellow"/>
+        </w:rPr>
+        <w:t>ORIGINALES :</w:t>
+      </w:r>
+      <w:proofErr w:type="gramEnd"/>
+      <w:r>
+        <w:rPr>
+          <w:sz w:val="40"/>
+          <w:szCs w:val="40"/>
+        </w:rPr>
+        <w:t xml:space="preserve">   EN PODER DE LA SRA NORMA</w:t>
+      </w:r>
+    </w:p>
+    <w:p>
+      <w:pPr>
+        <w:rPr>
+          <w:sz w:val="40"/>
+          <w:szCs w:val="40"/>
+        </w:rPr>
+      </w:pPr>
+    </w:p>
+    <w:p>
+      <w:pPr>
+        <w:rPr>
+          <w:sz w:val="40"/>
+          <w:szCs w:val="40"/>
+        </w:rPr>
+      </w:pPr>
+    </w:p>
+    <w:p>
+      <w:pPr>
+        <w:rPr>
+          <w:sz w:val="40"/>
+          <w:szCs w:val="40"/>
+        </w:rPr>
+      </w:pPr>
+    </w:p>
+    <w:p>
+      <w:pPr>
+        <w:rPr>
+          <w:sz w:val="40"/>
+          <w:szCs w:val="40"/>
+        </w:rPr>
+      </w:pPr>
+    </w:p>
+    <w:p>
+      <w:pPr>
+        <w:rPr>
+          <w:sz w:val="40"/>
+          <w:szCs w:val="40"/>
+        </w:rPr>
+      </w:pPr>
+    </w:p>
+    <w:p>
+      <w:pPr>
+        <w:rPr>
+          <w:sz w:val="40"/>
+          <w:szCs w:val="40"/>
+        </w:rPr>
+      </w:pPr>
+    </w:p>
+    <w:p>
+      <w:pPr>
+        <w:rPr>
+          <w:sz w:val="40"/>
+          <w:szCs w:val="40"/>
+        </w:rPr>
+      </w:pPr>
+    </w:p>
+    <w:p>
+      <w:pPr>
+        <w:rPr>
+          <w:sz w:val="40"/>
+          <w:szCs w:val="40"/>
+        </w:rPr>
+      </w:pPr>
+      <w:r>
+        <w:rPr>
+          <w:sz w:val="40"/>
+          <w:szCs w:val="40"/>
+          <w:highlight w:val="yellow"/>
+        </w:rPr>
+        <w:t>TRASPASOS DE ALMACEN</w:t>
+      </w:r>
+    </w:p>
+    <w:p>
+      <w:pPr>
+        <w:rPr>
+          <w:sz w:val="40"/>
+          <w:szCs w:val="40"/>
+        </w:rPr>
+      </w:pPr>
+    </w:p>
+    <w:p>
+      <w:pPr>
+        <w:rPr>
+          <w:sz w:val="40"/>
+          <w:szCs w:val="40"/>
+        </w:rPr>
+      </w:pPr>
+      <w:r>
+        <w:rPr>
+          <w:sz w:val="40"/>
+          <w:szCs w:val="40"/>
+        </w:rPr>
+        <w:t>ORIGINALES</w:t>
+      </w:r>
+    </w:p>
+    <w:p>
+      <w:pPr>
+        <w:rPr>
+          <w:sz w:val="40"/>
+          <w:szCs w:val="40"/>
+        </w:rPr>
+      </w:pPr>
+    </w:p>
+    <w:p>
+      <w:pPr>
+        <w:rPr>
+          <w:sz w:val="40"/>
+          <w:szCs w:val="40"/>
+        </w:rPr>
+      </w:pPr>
+      <w:r>
+        <w:rPr>
+          <w:sz w:val="40"/>
+          <w:szCs w:val="40"/>
+        </w:rPr>
+        <w:t>DEL  7 JULIO  434-</w:t>
+      </w:r>
+      <w:proofErr w:type="gramStart"/>
+      <w:r>
+        <w:rPr>
+          <w:sz w:val="40"/>
+          <w:szCs w:val="40"/>
+        </w:rPr>
+        <w:t>V  AL</w:t>
+      </w:r>
+      <w:proofErr w:type="gramEnd"/>
+      <w:r>
+        <w:rPr>
+          <w:sz w:val="40"/>
+          <w:szCs w:val="40"/>
         </w:rPr>
         <w:t xml:space="preserve"> </w:t>
       </w:r>
@@ -1013,1071 +2281,14 @@
         <w:rPr>
           <w:sz w:val="40"/>
           <w:szCs w:val="40"/>
-          <w:highlight w:val="yellow"/>
-        </w:rPr>
-      </w:pPr>
-    </w:p>
-    <w:p>
-      <w:pPr>
-        <w:rPr>
-          <w:sz w:val="40"/>
-          <w:szCs w:val="40"/>
-          <w:highlight w:val="yellow"/>
-        </w:rPr>
-      </w:pPr>
-    </w:p>
-    <w:p>
-      <w:pPr>
-        <w:rPr>
-          <w:sz w:val="40"/>
-          <w:szCs w:val="40"/>
-        </w:rPr>
-      </w:pPr>
-      <w:r>
-        <w:rPr>
-          <w:sz w:val="40"/>
-          <w:szCs w:val="40"/>
-        </w:rPr>
-        <w:t xml:space="preserve">DEL   </w:t>
-      </w:r>
-      <w:proofErr w:type="gramStart"/>
-      <w:r>
-        <w:rPr>
-          <w:sz w:val="40"/>
-          <w:szCs w:val="40"/>
-        </w:rPr>
-        <w:t>6  Enero</w:t>
-      </w:r>
-      <w:proofErr w:type="gramEnd"/>
-      <w:r>
-        <w:rPr>
-          <w:sz w:val="40"/>
-          <w:szCs w:val="40"/>
-        </w:rPr>
-        <w:t xml:space="preserve">  al   2   Febrero 2021</w:t>
-      </w:r>
-    </w:p>
-    <w:p>
-      <w:pPr>
-        <w:rPr>
-          <w:sz w:val="40"/>
-          <w:szCs w:val="40"/>
-        </w:rPr>
-      </w:pPr>
-    </w:p>
-    <w:p>
-      <w:pPr>
-        <w:rPr>
-          <w:sz w:val="40"/>
-          <w:szCs w:val="40"/>
-        </w:rPr>
-      </w:pPr>
-      <w:r>
-        <w:rPr>
-          <w:sz w:val="40"/>
-          <w:szCs w:val="40"/>
-        </w:rPr>
-        <w:t>#  0480 W   al     0629 W</w:t>
-      </w:r>
-    </w:p>
-    <w:p>
-      <w:pPr>
-        <w:rPr>
-          <w:sz w:val="40"/>
-          <w:szCs w:val="40"/>
-        </w:rPr>
-      </w:pPr>
-    </w:p>
-    <w:p>
-      <w:pPr>
-        <w:rPr>
-          <w:sz w:val="40"/>
-          <w:szCs w:val="40"/>
-        </w:rPr>
-      </w:pPr>
-      <w:proofErr w:type="gramStart"/>
-      <w:r>
-        <w:rPr>
-          <w:sz w:val="40"/>
-          <w:szCs w:val="40"/>
-          <w:highlight w:val="yellow"/>
+        </w:rPr>
+      </w:pPr>
+      <w:r>
+        <w:rPr>
+          <w:sz w:val="40"/>
+          <w:szCs w:val="40"/>
         </w:rPr>
         <w:lastRenderedPageBreak/>
-        <w:t>ORIGINALES :</w:t>
-      </w:r>
-      <w:proofErr w:type="gramEnd"/>
-      <w:r>
-        <w:rPr>
-          <w:sz w:val="40"/>
-          <w:szCs w:val="40"/>
-        </w:rPr>
-        <w:t xml:space="preserve">   EN PODER DE LA SRA NORMA</w:t>
-      </w:r>
-    </w:p>
-    <w:p>
-      <w:pPr>
-        <w:rPr>
-          <w:sz w:val="40"/>
-          <w:szCs w:val="40"/>
-        </w:rPr>
-      </w:pPr>
-    </w:p>
-    <w:p>
-      <w:pPr>
-        <w:rPr>
-          <w:sz w:val="40"/>
-          <w:szCs w:val="40"/>
-        </w:rPr>
-      </w:pPr>
-    </w:p>
-    <w:p>
-      <w:pPr>
-        <w:rPr>
-          <w:sz w:val="40"/>
-          <w:szCs w:val="40"/>
-        </w:rPr>
-      </w:pPr>
-    </w:p>
-    <w:p>
-      <w:pPr>
-        <w:rPr>
-          <w:sz w:val="40"/>
-          <w:szCs w:val="40"/>
-        </w:rPr>
-      </w:pPr>
-    </w:p>
-    <w:p>
-      <w:pPr>
-        <w:rPr>
-          <w:sz w:val="40"/>
-          <w:szCs w:val="40"/>
-        </w:rPr>
-      </w:pPr>
-    </w:p>
-    <w:p>
-      <w:pPr>
-        <w:rPr>
-          <w:sz w:val="40"/>
-          <w:szCs w:val="40"/>
-        </w:rPr>
-      </w:pPr>
-    </w:p>
-    <w:p>
-      <w:pPr>
-        <w:rPr>
-          <w:sz w:val="40"/>
-          <w:szCs w:val="40"/>
-          <w:highlight w:val="yellow"/>
-        </w:rPr>
-      </w:pPr>
-    </w:p>
-    <w:p>
-      <w:pPr>
-        <w:rPr>
-          <w:sz w:val="40"/>
-          <w:szCs w:val="40"/>
-          <w:highlight w:val="yellow"/>
-        </w:rPr>
-      </w:pPr>
-    </w:p>
-    <w:p>
-      <w:pPr>
-        <w:rPr>
-          <w:sz w:val="40"/>
-          <w:szCs w:val="40"/>
-        </w:rPr>
-      </w:pPr>
-      <w:r>
-        <w:rPr>
-          <w:sz w:val="40"/>
-          <w:szCs w:val="40"/>
-          <w:highlight w:val="yellow"/>
-        </w:rPr>
-        <w:t>TRASPASOS DE ALMACEN</w:t>
-      </w:r>
-    </w:p>
-    <w:p>
-      <w:pPr>
-        <w:rPr>
-          <w:sz w:val="40"/>
-          <w:szCs w:val="40"/>
-        </w:rPr>
-      </w:pPr>
-      <w:r>
-        <w:rPr>
-          <w:sz w:val="40"/>
-          <w:szCs w:val="40"/>
-        </w:rPr>
-        <w:t>20 ENERO 2021</w:t>
-      </w:r>
-    </w:p>
-    <w:p>
-      <w:pPr>
-        <w:rPr>
-          <w:sz w:val="40"/>
-          <w:szCs w:val="40"/>
-        </w:rPr>
-      </w:pPr>
-    </w:p>
-    <w:p>
-      <w:pPr>
-        <w:rPr>
-          <w:sz w:val="40"/>
-          <w:szCs w:val="40"/>
-        </w:rPr>
-      </w:pPr>
-    </w:p>
-    <w:p>
-      <w:pPr>
-        <w:rPr>
-          <w:sz w:val="40"/>
-          <w:szCs w:val="40"/>
-        </w:rPr>
-      </w:pPr>
-      <w:r>
-        <w:rPr>
-          <w:sz w:val="40"/>
-          <w:szCs w:val="40"/>
-        </w:rPr>
-        <w:t>ORIGINALES</w:t>
-      </w:r>
-    </w:p>
-    <w:p>
-      <w:pPr>
-        <w:rPr>
-          <w:sz w:val="40"/>
-          <w:szCs w:val="40"/>
-        </w:rPr>
-      </w:pPr>
-    </w:p>
-    <w:p>
-      <w:pPr>
-        <w:rPr>
-          <w:sz w:val="40"/>
-          <w:szCs w:val="40"/>
-        </w:rPr>
-      </w:pPr>
-      <w:r>
-        <w:rPr>
-          <w:sz w:val="40"/>
-          <w:szCs w:val="40"/>
-        </w:rPr>
-        <w:t xml:space="preserve">06 OCTUBRE  2020    </w:t>
-      </w:r>
-      <w:proofErr w:type="gramStart"/>
-      <w:r>
-        <w:rPr>
-          <w:sz w:val="40"/>
-          <w:szCs w:val="40"/>
-        </w:rPr>
-        <w:t>#  913</w:t>
-      </w:r>
-      <w:proofErr w:type="gramEnd"/>
-      <w:r>
-        <w:rPr>
-          <w:sz w:val="40"/>
-          <w:szCs w:val="40"/>
-        </w:rPr>
-        <w:t>-V   AL   0076-W---31 Octubre 2020</w:t>
-      </w:r>
-    </w:p>
-    <w:p>
-      <w:pPr>
-        <w:rPr>
-          <w:sz w:val="40"/>
-          <w:szCs w:val="40"/>
-        </w:rPr>
-      </w:pPr>
-    </w:p>
-    <w:p>
-      <w:pPr>
-        <w:rPr>
-          <w:sz w:val="40"/>
-          <w:szCs w:val="40"/>
-        </w:rPr>
-      </w:pPr>
-      <w:r>
-        <w:rPr>
-          <w:sz w:val="40"/>
-          <w:szCs w:val="40"/>
-        </w:rPr>
-        <w:lastRenderedPageBreak/>
-        <w:t xml:space="preserve">02 NOVIEMBRE 2020   </w:t>
-      </w:r>
-      <w:proofErr w:type="gramStart"/>
-      <w:r>
-        <w:rPr>
-          <w:sz w:val="40"/>
-          <w:szCs w:val="40"/>
-        </w:rPr>
-        <w:t>#  0077</w:t>
-      </w:r>
-      <w:proofErr w:type="gramEnd"/>
-      <w:r>
-        <w:rPr>
-          <w:sz w:val="40"/>
-          <w:szCs w:val="40"/>
-        </w:rPr>
-        <w:t>W  al  0274 W---07-Diciembre 2020</w:t>
-      </w:r>
-    </w:p>
-    <w:p>
-      <w:pPr>
-        <w:rPr>
-          <w:sz w:val="40"/>
-          <w:szCs w:val="40"/>
-        </w:rPr>
-      </w:pPr>
-    </w:p>
-    <w:p>
-      <w:pPr>
-        <w:rPr>
-          <w:sz w:val="40"/>
-          <w:szCs w:val="40"/>
-        </w:rPr>
-      </w:pPr>
-      <w:r>
-        <w:rPr>
-          <w:sz w:val="40"/>
-          <w:szCs w:val="40"/>
-        </w:rPr>
-        <w:t xml:space="preserve">08 Diciembre </w:t>
-      </w:r>
-      <w:proofErr w:type="gramStart"/>
-      <w:r>
-        <w:rPr>
-          <w:sz w:val="40"/>
-          <w:szCs w:val="40"/>
-        </w:rPr>
-        <w:t>2020  #</w:t>
-      </w:r>
-      <w:proofErr w:type="gramEnd"/>
-      <w:r>
-        <w:rPr>
-          <w:sz w:val="40"/>
-          <w:szCs w:val="40"/>
-        </w:rPr>
-        <w:t xml:space="preserve">  0275 W   al   0479 W-----05-Enero 2021</w:t>
-      </w:r>
-    </w:p>
-    <w:p>
-      <w:pPr>
-        <w:rPr>
-          <w:sz w:val="40"/>
-          <w:szCs w:val="40"/>
-        </w:rPr>
-      </w:pPr>
-    </w:p>
-    <w:p>
-      <w:pPr>
-        <w:rPr>
-          <w:sz w:val="40"/>
-          <w:szCs w:val="40"/>
-        </w:rPr>
-      </w:pPr>
-      <w:proofErr w:type="gramStart"/>
-      <w:r>
-        <w:rPr>
-          <w:sz w:val="40"/>
-          <w:szCs w:val="40"/>
-          <w:highlight w:val="yellow"/>
-        </w:rPr>
-        <w:t>ORIGINALES :</w:t>
-      </w:r>
-      <w:proofErr w:type="gramEnd"/>
-      <w:r>
-        <w:rPr>
-          <w:sz w:val="40"/>
-          <w:szCs w:val="40"/>
-        </w:rPr>
-        <w:t xml:space="preserve">   EN PODER DE LA SRA NORMA</w:t>
-      </w:r>
-    </w:p>
-    <w:p>
-      <w:pPr>
-        <w:rPr>
-          <w:sz w:val="40"/>
-          <w:szCs w:val="40"/>
-        </w:rPr>
-      </w:pPr>
-    </w:p>
-    <w:p>
-      <w:pPr>
-        <w:rPr>
-          <w:sz w:val="40"/>
-          <w:szCs w:val="40"/>
-        </w:rPr>
-      </w:pPr>
-    </w:p>
-    <w:p>
-      <w:pPr>
-        <w:rPr>
-          <w:sz w:val="40"/>
-          <w:szCs w:val="40"/>
-        </w:rPr>
-      </w:pPr>
-    </w:p>
-    <w:p>
-      <w:pPr>
-        <w:rPr>
-          <w:sz w:val="40"/>
-          <w:szCs w:val="40"/>
-        </w:rPr>
-      </w:pPr>
-    </w:p>
-    <w:p>
-      <w:pPr>
-        <w:rPr>
-          <w:sz w:val="40"/>
-          <w:szCs w:val="40"/>
-        </w:rPr>
-      </w:pPr>
-      <w:r>
-        <w:rPr>
-          <w:sz w:val="40"/>
-          <w:szCs w:val="40"/>
-          <w:highlight w:val="yellow"/>
-        </w:rPr>
-        <w:t>T</w:t>
-      </w:r>
-      <w:r>
-        <w:rPr>
-          <w:sz w:val="40"/>
-          <w:szCs w:val="40"/>
-          <w:highlight w:val="yellow"/>
-        </w:rPr>
-        <w:t>RASPASOS DE ALMACEN</w:t>
-      </w:r>
-    </w:p>
-    <w:p>
-      <w:pPr>
-        <w:rPr>
-          <w:sz w:val="40"/>
-          <w:szCs w:val="40"/>
-        </w:rPr>
-      </w:pPr>
-      <w:r>
-        <w:rPr>
-          <w:sz w:val="40"/>
-          <w:szCs w:val="40"/>
-        </w:rPr>
-        <w:t xml:space="preserve">19 </w:t>
-      </w:r>
-      <w:proofErr w:type="gramStart"/>
-      <w:r>
-        <w:rPr>
-          <w:sz w:val="40"/>
-          <w:szCs w:val="40"/>
-        </w:rPr>
-        <w:t>Diciembre  2020</w:t>
-      </w:r>
-      <w:proofErr w:type="gramEnd"/>
-    </w:p>
-    <w:p>
-      <w:pPr>
-        <w:rPr>
-          <w:sz w:val="40"/>
-          <w:szCs w:val="40"/>
-        </w:rPr>
-      </w:pPr>
-    </w:p>
-    <w:p>
-      <w:pPr>
-        <w:rPr>
-          <w:sz w:val="40"/>
-          <w:szCs w:val="40"/>
-        </w:rPr>
-      </w:pPr>
-    </w:p>
-    <w:p>
-      <w:pPr>
-        <w:rPr>
-          <w:sz w:val="40"/>
-          <w:szCs w:val="40"/>
-        </w:rPr>
-      </w:pPr>
-    </w:p>
-    <w:p>
-      <w:pPr>
-        <w:rPr>
-          <w:sz w:val="40"/>
-          <w:szCs w:val="40"/>
-        </w:rPr>
-      </w:pPr>
-      <w:r>
-        <w:rPr>
-          <w:sz w:val="40"/>
-          <w:szCs w:val="40"/>
-        </w:rPr>
-        <w:t>ORIGINALES</w:t>
-      </w:r>
-    </w:p>
-    <w:p>
-      <w:pPr>
-        <w:rPr>
-          <w:sz w:val="40"/>
-          <w:szCs w:val="40"/>
-        </w:rPr>
-      </w:pPr>
-    </w:p>
-    <w:p>
-      <w:pPr>
-        <w:rPr>
-          <w:sz w:val="40"/>
-          <w:szCs w:val="40"/>
-        </w:rPr>
-      </w:pPr>
-      <w:r>
-        <w:rPr>
-          <w:sz w:val="40"/>
-          <w:szCs w:val="40"/>
-        </w:rPr>
-        <w:t xml:space="preserve">31 DE </w:t>
-      </w:r>
-      <w:proofErr w:type="gramStart"/>
-      <w:r>
-        <w:rPr>
-          <w:sz w:val="40"/>
-          <w:szCs w:val="40"/>
-        </w:rPr>
-        <w:t>AGOSTO  #</w:t>
-      </w:r>
-      <w:proofErr w:type="gramEnd"/>
-      <w:r>
-        <w:rPr>
-          <w:sz w:val="40"/>
-          <w:szCs w:val="40"/>
-        </w:rPr>
-        <w:t xml:space="preserve">  670-V   AL   676-V</w:t>
-      </w:r>
-    </w:p>
-    <w:p>
-      <w:pPr>
-        <w:rPr>
-          <w:sz w:val="40"/>
-          <w:szCs w:val="40"/>
-        </w:rPr>
-      </w:pPr>
-    </w:p>
-    <w:p>
-      <w:pPr>
-        <w:rPr>
-          <w:sz w:val="40"/>
-          <w:szCs w:val="40"/>
-        </w:rPr>
-      </w:pPr>
-      <w:r>
-        <w:rPr>
-          <w:sz w:val="40"/>
-          <w:szCs w:val="40"/>
-        </w:rPr>
-        <w:t xml:space="preserve">1 DE </w:t>
-      </w:r>
-      <w:proofErr w:type="gramStart"/>
-      <w:r>
-        <w:rPr>
-          <w:sz w:val="40"/>
-          <w:szCs w:val="40"/>
-        </w:rPr>
-        <w:t>SEPTIEMBRE  #</w:t>
-      </w:r>
-      <w:proofErr w:type="gramEnd"/>
-      <w:r>
-        <w:rPr>
-          <w:sz w:val="40"/>
-          <w:szCs w:val="40"/>
-        </w:rPr>
-        <w:t xml:space="preserve">  677-V   al   </w:t>
-      </w:r>
-    </w:p>
-    <w:p>
-      <w:pPr>
-        <w:rPr>
-          <w:sz w:val="40"/>
-          <w:szCs w:val="40"/>
-        </w:rPr>
-      </w:pPr>
-      <w:r>
-        <w:rPr>
-          <w:sz w:val="40"/>
-          <w:szCs w:val="40"/>
-        </w:rPr>
-        <w:t xml:space="preserve">30 </w:t>
-      </w:r>
-      <w:proofErr w:type="gramStart"/>
-      <w:r>
-        <w:rPr>
-          <w:sz w:val="40"/>
-          <w:szCs w:val="40"/>
-        </w:rPr>
-        <w:t>SEPTIEMBRE  #</w:t>
-      </w:r>
-      <w:proofErr w:type="gramEnd"/>
-      <w:r>
-        <w:rPr>
-          <w:sz w:val="40"/>
-          <w:szCs w:val="40"/>
-        </w:rPr>
-        <w:t xml:space="preserve">  880-V</w:t>
-      </w:r>
-    </w:p>
-    <w:p>
-      <w:pPr>
-        <w:rPr>
-          <w:sz w:val="40"/>
-          <w:szCs w:val="40"/>
-        </w:rPr>
-      </w:pPr>
-    </w:p>
-    <w:p>
-      <w:pPr>
-        <w:rPr>
-          <w:sz w:val="40"/>
-          <w:szCs w:val="40"/>
-        </w:rPr>
-      </w:pPr>
-      <w:r>
-        <w:rPr>
-          <w:sz w:val="40"/>
-          <w:szCs w:val="40"/>
-        </w:rPr>
-        <w:t xml:space="preserve">1 OCTUBRE   2020     </w:t>
-      </w:r>
-      <w:proofErr w:type="gramStart"/>
-      <w:r>
-        <w:rPr>
-          <w:sz w:val="40"/>
-          <w:szCs w:val="40"/>
-        </w:rPr>
-        <w:t>#  881</w:t>
-      </w:r>
-      <w:proofErr w:type="gramEnd"/>
-      <w:r>
-        <w:rPr>
-          <w:sz w:val="40"/>
-          <w:szCs w:val="40"/>
-        </w:rPr>
-        <w:t>-V   al</w:t>
-      </w:r>
-    </w:p>
-    <w:p>
-      <w:pPr>
-        <w:rPr>
-          <w:sz w:val="40"/>
-          <w:szCs w:val="40"/>
-        </w:rPr>
-      </w:pPr>
-    </w:p>
-    <w:p>
-      <w:pPr>
-        <w:rPr>
-          <w:sz w:val="40"/>
-          <w:szCs w:val="40"/>
-        </w:rPr>
-      </w:pPr>
-      <w:proofErr w:type="gramStart"/>
-      <w:r>
-        <w:rPr>
-          <w:sz w:val="40"/>
-          <w:szCs w:val="40"/>
-        </w:rPr>
-        <w:t>5  OCTUBRE</w:t>
-      </w:r>
-      <w:proofErr w:type="gramEnd"/>
-      <w:r>
-        <w:rPr>
-          <w:sz w:val="40"/>
-          <w:szCs w:val="40"/>
-        </w:rPr>
-        <w:t xml:space="preserve">  2020    #  912-V</w:t>
-      </w:r>
-    </w:p>
-    <w:p>
-      <w:pPr>
-        <w:rPr>
-          <w:sz w:val="40"/>
-          <w:szCs w:val="40"/>
-        </w:rPr>
-      </w:pPr>
-    </w:p>
-    <w:p>
-      <w:pPr>
-        <w:rPr>
-          <w:sz w:val="40"/>
-          <w:szCs w:val="40"/>
-        </w:rPr>
-      </w:pPr>
-      <w:proofErr w:type="gramStart"/>
-      <w:r>
-        <w:rPr>
-          <w:sz w:val="40"/>
-          <w:szCs w:val="40"/>
-          <w:highlight w:val="yellow"/>
-        </w:rPr>
-        <w:t>ORIGINALES :</w:t>
-      </w:r>
-      <w:proofErr w:type="gramEnd"/>
-      <w:r>
-        <w:rPr>
-          <w:sz w:val="40"/>
-          <w:szCs w:val="40"/>
-        </w:rPr>
-        <w:t xml:space="preserve">   EN PODER DE LA SRA NORMA</w:t>
-      </w:r>
-    </w:p>
-    <w:p>
-      <w:pPr>
-        <w:rPr>
-          <w:sz w:val="40"/>
-          <w:szCs w:val="40"/>
-        </w:rPr>
-      </w:pPr>
-    </w:p>
-    <w:p>
-      <w:pPr>
-        <w:rPr>
-          <w:sz w:val="40"/>
-          <w:szCs w:val="40"/>
-        </w:rPr>
-      </w:pPr>
-    </w:p>
-    <w:p>
-      <w:pPr>
-        <w:rPr>
-          <w:sz w:val="40"/>
-          <w:szCs w:val="40"/>
-        </w:rPr>
-      </w:pPr>
-    </w:p>
-    <w:p>
-      <w:pPr>
-        <w:rPr>
-          <w:sz w:val="40"/>
-          <w:szCs w:val="40"/>
-        </w:rPr>
-      </w:pPr>
-    </w:p>
-    <w:p>
-      <w:pPr>
-        <w:rPr>
-          <w:sz w:val="40"/>
-          <w:szCs w:val="40"/>
-        </w:rPr>
-      </w:pPr>
-    </w:p>
-    <w:p>
-      <w:pPr>
-        <w:rPr>
-          <w:sz w:val="40"/>
-          <w:szCs w:val="40"/>
-        </w:rPr>
-      </w:pPr>
-    </w:p>
-    <w:p>
-      <w:pPr>
-        <w:rPr>
-          <w:sz w:val="40"/>
-          <w:szCs w:val="40"/>
-        </w:rPr>
-      </w:pPr>
-    </w:p>
-    <w:p>
-      <w:pPr>
-        <w:rPr>
-          <w:sz w:val="40"/>
-          <w:szCs w:val="40"/>
-        </w:rPr>
-      </w:pPr>
-      <w:r>
-        <w:rPr>
-          <w:sz w:val="40"/>
-          <w:szCs w:val="40"/>
-          <w:highlight w:val="yellow"/>
-        </w:rPr>
-        <w:t>TRASPASOS DE ALMACEN</w:t>
-      </w:r>
-    </w:p>
-    <w:p>
-      <w:pPr>
-        <w:rPr>
-          <w:sz w:val="40"/>
-          <w:szCs w:val="40"/>
-        </w:rPr>
-      </w:pPr>
-    </w:p>
-    <w:p>
-      <w:pPr>
-        <w:rPr>
-          <w:sz w:val="40"/>
-          <w:szCs w:val="40"/>
-        </w:rPr>
-      </w:pPr>
-    </w:p>
-    <w:p>
-      <w:pPr>
-        <w:rPr>
-          <w:sz w:val="40"/>
-          <w:szCs w:val="40"/>
-        </w:rPr>
-      </w:pPr>
-    </w:p>
-    <w:p>
-      <w:pPr>
-        <w:rPr>
-          <w:sz w:val="40"/>
-          <w:szCs w:val="40"/>
-        </w:rPr>
-      </w:pPr>
-    </w:p>
-    <w:p>
-      <w:pPr>
-        <w:rPr>
-          <w:sz w:val="40"/>
-          <w:szCs w:val="40"/>
-        </w:rPr>
-      </w:pPr>
-      <w:r>
-        <w:rPr>
-          <w:sz w:val="40"/>
-          <w:szCs w:val="40"/>
-        </w:rPr>
-        <w:t>ORIGINALES</w:t>
-      </w:r>
-    </w:p>
-    <w:p>
-      <w:pPr>
-        <w:rPr>
-          <w:sz w:val="40"/>
-          <w:szCs w:val="40"/>
-        </w:rPr>
-      </w:pPr>
-    </w:p>
-    <w:p>
-      <w:pPr>
-        <w:rPr>
-          <w:sz w:val="40"/>
-          <w:szCs w:val="40"/>
-        </w:rPr>
-      </w:pPr>
-      <w:r>
-        <w:rPr>
-          <w:sz w:val="40"/>
-          <w:szCs w:val="40"/>
-        </w:rPr>
-        <w:t xml:space="preserve">4 DE </w:t>
-      </w:r>
-      <w:proofErr w:type="gramStart"/>
-      <w:r>
-        <w:rPr>
-          <w:sz w:val="40"/>
-          <w:szCs w:val="40"/>
-        </w:rPr>
-        <w:t>AGOSTO  #</w:t>
-      </w:r>
-      <w:proofErr w:type="gramEnd"/>
-      <w:r>
-        <w:rPr>
-          <w:sz w:val="40"/>
-          <w:szCs w:val="40"/>
-        </w:rPr>
-        <w:t xml:space="preserve">  551-V   AL   669-V</w:t>
-      </w:r>
-    </w:p>
-    <w:p>
-      <w:pPr>
-        <w:rPr>
-          <w:sz w:val="40"/>
-          <w:szCs w:val="40"/>
-        </w:rPr>
-      </w:pPr>
-    </w:p>
-    <w:p>
-      <w:pPr>
-        <w:rPr>
-          <w:sz w:val="40"/>
-          <w:szCs w:val="40"/>
-        </w:rPr>
-      </w:pPr>
-    </w:p>
-    <w:p>
-      <w:pPr>
-        <w:rPr>
-          <w:sz w:val="40"/>
-          <w:szCs w:val="40"/>
-        </w:rPr>
-      </w:pPr>
-    </w:p>
-    <w:p>
-      <w:pPr>
-        <w:rPr>
-          <w:sz w:val="40"/>
-          <w:szCs w:val="40"/>
-        </w:rPr>
-      </w:pPr>
-      <w:proofErr w:type="gramStart"/>
-      <w:r>
-        <w:rPr>
-          <w:sz w:val="40"/>
-          <w:szCs w:val="40"/>
-          <w:highlight w:val="yellow"/>
-        </w:rPr>
-        <w:t>ORIGINALES :</w:t>
-      </w:r>
-      <w:proofErr w:type="gramEnd"/>
-      <w:r>
-        <w:rPr>
-          <w:sz w:val="40"/>
-          <w:szCs w:val="40"/>
-        </w:rPr>
-        <w:t xml:space="preserve">   EN PODER DE LA SRA NORMA</w:t>
-      </w:r>
-    </w:p>
-    <w:p>
-      <w:pPr>
-        <w:rPr>
-          <w:sz w:val="40"/>
-          <w:szCs w:val="40"/>
-        </w:rPr>
-      </w:pPr>
-    </w:p>
-    <w:p>
-      <w:pPr>
-        <w:rPr>
-          <w:sz w:val="40"/>
-          <w:szCs w:val="40"/>
-        </w:rPr>
-      </w:pPr>
-    </w:p>
-    <w:p>
-      <w:pPr>
-        <w:rPr>
-          <w:sz w:val="40"/>
-          <w:szCs w:val="40"/>
-        </w:rPr>
-      </w:pPr>
-    </w:p>
-    <w:p>
-      <w:pPr>
-        <w:rPr>
-          <w:sz w:val="40"/>
-          <w:szCs w:val="40"/>
-        </w:rPr>
-      </w:pPr>
-    </w:p>
-    <w:p>
-      <w:pPr>
-        <w:rPr>
-          <w:sz w:val="40"/>
-          <w:szCs w:val="40"/>
-        </w:rPr>
-      </w:pPr>
-    </w:p>
-    <w:p>
-      <w:pPr>
-        <w:rPr>
-          <w:sz w:val="40"/>
-          <w:szCs w:val="40"/>
-        </w:rPr>
-      </w:pPr>
-    </w:p>
-    <w:p>
-      <w:pPr>
-        <w:rPr>
-          <w:sz w:val="40"/>
-          <w:szCs w:val="40"/>
-        </w:rPr>
-      </w:pPr>
-    </w:p>
-    <w:p>
-      <w:pPr>
-        <w:rPr>
-          <w:sz w:val="40"/>
-          <w:szCs w:val="40"/>
-        </w:rPr>
-      </w:pPr>
-      <w:r>
-        <w:rPr>
-          <w:sz w:val="40"/>
-          <w:szCs w:val="40"/>
-          <w:highlight w:val="yellow"/>
-        </w:rPr>
-        <w:t>TRASPASOS DE ALMACEN</w:t>
-      </w:r>
-    </w:p>
-    <w:p>
-      <w:pPr>
-        <w:rPr>
-          <w:sz w:val="40"/>
-          <w:szCs w:val="40"/>
-        </w:rPr>
-      </w:pPr>
-    </w:p>
-    <w:p>
-      <w:pPr>
-        <w:rPr>
-          <w:sz w:val="40"/>
-          <w:szCs w:val="40"/>
-        </w:rPr>
-      </w:pPr>
-      <w:r>
-        <w:rPr>
-          <w:sz w:val="40"/>
-          <w:szCs w:val="40"/>
-        </w:rPr>
-        <w:t>ORIGINALES</w:t>
-      </w:r>
-    </w:p>
-    <w:p>
-      <w:pPr>
-        <w:rPr>
-          <w:sz w:val="40"/>
-          <w:szCs w:val="40"/>
-        </w:rPr>
-      </w:pPr>
-    </w:p>
-    <w:p>
-      <w:pPr>
-        <w:rPr>
-          <w:sz w:val="40"/>
-          <w:szCs w:val="40"/>
-        </w:rPr>
-      </w:pPr>
-      <w:r>
-        <w:rPr>
-          <w:sz w:val="40"/>
-          <w:szCs w:val="40"/>
-        </w:rPr>
-        <w:t>DEL  7 JULIO  434-</w:t>
-      </w:r>
-      <w:proofErr w:type="gramStart"/>
-      <w:r>
-        <w:rPr>
-          <w:sz w:val="40"/>
-          <w:szCs w:val="40"/>
-        </w:rPr>
-        <w:t>V  AL</w:t>
-      </w:r>
-      <w:proofErr w:type="gramEnd"/>
-      <w:r>
-        <w:rPr>
-          <w:sz w:val="40"/>
-          <w:szCs w:val="40"/>
-        </w:rPr>
-        <w:t xml:space="preserve"> </w:t>
-      </w:r>
-    </w:p>
-    <w:p>
-      <w:pPr>
-        <w:rPr>
-          <w:sz w:val="40"/>
-          <w:szCs w:val="40"/>
-        </w:rPr>
-      </w:pPr>
-      <w:r>
-        <w:rPr>
-          <w:sz w:val="40"/>
-          <w:szCs w:val="40"/>
-        </w:rPr>
         <w:t>31 JULIO 2020   538-V</w:t>
       </w:r>
     </w:p>

</xml_diff>